<commit_message>
Changes in create admission
</commit_message>
<xml_diff>
--- a/SchoolERP Docs/ER_View.docx
+++ b/SchoolERP Docs/ER_View.docx
@@ -2124,6 +2124,24 @@
         <w:t xml:space="preserve"> 20)</w:t>
       </w:r>
     </w:p>
+    <w:p>
+      <w:pPr>
+        <w:pStyle w:val="ListParagraph"/>
+        <w:numPr>
+          <w:ilvl w:val="0"/>
+          <w:numId w:val="12"/>
+        </w:numPr>
+        <w:rPr>
+          <w:i/>
+        </w:rPr>
+      </w:pPr>
+      <w:r>
+        <w:rPr>
+          <w:i/>
+        </w:rPr>
+        <w:t>Student Id</w:t>
+      </w:r>
+    </w:p>
     <w:p/>
     <w:p>
       <w:pPr>
@@ -2280,6 +2298,7 @@
         <w:rPr>
           <w:b/>
         </w:rPr>
+        <w:lastRenderedPageBreak/>
         <w:t>Balance Id</w:t>
       </w:r>
       <w:r>
@@ -2295,7 +2314,6 @@
         </w:numPr>
       </w:pPr>
       <w:r>
-        <w:lastRenderedPageBreak/>
         <w:t xml:space="preserve"> Ledger Balance</w:t>
       </w:r>
       <w:r>

</xml_diff>

<commit_message>
Database entru through controller is created
</commit_message>
<xml_diff>
--- a/SchoolERP Docs/ER_View.docx
+++ b/SchoolERP Docs/ER_View.docx
@@ -679,15 +679,7 @@
         <w:t xml:space="preserve"> </w:t>
       </w:r>
       <w:r>
-        <w:t xml:space="preserve">(One </w:t>
-      </w:r>
-      <w:proofErr w:type="spellStart"/>
-      <w:r>
-        <w:t>to</w:t>
-      </w:r>
-      <w:proofErr w:type="spellEnd"/>
-      <w:r>
-        <w:t xml:space="preserve"> Many)</w:t>
+        <w:t>(One to Many)</w:t>
       </w:r>
     </w:p>
     <w:p>
@@ -729,15 +721,7 @@
         <w:t xml:space="preserve"> </w:t>
       </w:r>
       <w:r>
-        <w:t xml:space="preserve">(One </w:t>
-      </w:r>
-      <w:proofErr w:type="spellStart"/>
-      <w:r>
-        <w:t>to</w:t>
-      </w:r>
-      <w:proofErr w:type="spellEnd"/>
-      <w:r>
-        <w:t xml:space="preserve"> M</w:t>
+        <w:t>(One to M</w:t>
       </w:r>
       <w:r>
         <w:t>any)</w:t>
@@ -752,15 +736,7 @@
         </w:numPr>
       </w:pPr>
       <w:r>
-        <w:t xml:space="preserve">Student-&gt;Info Multiple(One </w:t>
-      </w:r>
-      <w:proofErr w:type="spellStart"/>
-      <w:r>
-        <w:t>to</w:t>
-      </w:r>
-      <w:proofErr w:type="spellEnd"/>
-      <w:r>
-        <w:t xml:space="preserve"> Many)</w:t>
+        <w:t>Student-&gt;Info Multiple(One to Many)</w:t>
       </w:r>
     </w:p>
     <w:p>
@@ -802,15 +778,7 @@
         <w:t xml:space="preserve">  </w:t>
       </w:r>
       <w:r>
-        <w:t xml:space="preserve">(One </w:t>
-      </w:r>
-      <w:proofErr w:type="spellStart"/>
-      <w:r>
-        <w:t>to</w:t>
-      </w:r>
-      <w:proofErr w:type="spellEnd"/>
-      <w:r>
-        <w:t xml:space="preserve"> Many</w:t>
+        <w:t>(One to Many</w:t>
       </w:r>
       <w:r>
         <w:t>)</w:t>
@@ -886,13 +854,482 @@
         </w:rPr>
       </w:pPr>
       <w:r>
-        <w:t>Student First Name(</w:t>
-      </w:r>
-      <w:proofErr w:type="spellStart"/>
-      <w:r>
-        <w:t>Varchar</w:t>
-      </w:r>
-      <w:proofErr w:type="spellEnd"/>
+        <w:t>Student First Name(Varchar 20)</w:t>
+      </w:r>
+    </w:p>
+    <w:p>
+      <w:pPr>
+        <w:pStyle w:val="ListParagraph"/>
+        <w:numPr>
+          <w:ilvl w:val="0"/>
+          <w:numId w:val="6"/>
+        </w:numPr>
+        <w:rPr>
+          <w:b/>
+        </w:rPr>
+      </w:pPr>
+      <w:r>
+        <w:t>Middle Name(Varchar 20)</w:t>
+      </w:r>
+    </w:p>
+    <w:p>
+      <w:pPr>
+        <w:pStyle w:val="ListParagraph"/>
+        <w:numPr>
+          <w:ilvl w:val="0"/>
+          <w:numId w:val="6"/>
+        </w:numPr>
+        <w:rPr>
+          <w:b/>
+        </w:rPr>
+      </w:pPr>
+      <w:r>
+        <w:t>Last Name(Varchar 20)</w:t>
+      </w:r>
+    </w:p>
+    <w:p>
+      <w:pPr>
+        <w:pStyle w:val="ListParagraph"/>
+        <w:numPr>
+          <w:ilvl w:val="0"/>
+          <w:numId w:val="6"/>
+        </w:numPr>
+        <w:rPr>
+          <w:b/>
+        </w:rPr>
+      </w:pPr>
+      <w:r>
+        <w:t>Student class(Varchar 10)</w:t>
+      </w:r>
+    </w:p>
+    <w:p>
+      <w:pPr>
+        <w:pStyle w:val="ListParagraph"/>
+        <w:numPr>
+          <w:ilvl w:val="0"/>
+          <w:numId w:val="6"/>
+        </w:numPr>
+        <w:rPr>
+          <w:b/>
+        </w:rPr>
+      </w:pPr>
+      <w:r>
+        <w:t>Student Section(Varchar 5)</w:t>
+      </w:r>
+    </w:p>
+    <w:p>
+      <w:pPr>
+        <w:pStyle w:val="ListParagraph"/>
+        <w:numPr>
+          <w:ilvl w:val="0"/>
+          <w:numId w:val="6"/>
+        </w:numPr>
+        <w:rPr>
+          <w:b/>
+        </w:rPr>
+      </w:pPr>
+      <w:r>
+        <w:t>Student Roll no.</w:t>
+      </w:r>
+      <w:r>
+        <w:t xml:space="preserve"> </w:t>
+      </w:r>
+      <w:r>
+        <w:t>(Integer 2)</w:t>
+      </w:r>
+    </w:p>
+    <w:p>
+      <w:pPr>
+        <w:pStyle w:val="ListParagraph"/>
+        <w:numPr>
+          <w:ilvl w:val="0"/>
+          <w:numId w:val="6"/>
+        </w:numPr>
+        <w:rPr>
+          <w:b/>
+        </w:rPr>
+      </w:pPr>
+      <w:r>
+        <w:lastRenderedPageBreak/>
+        <w:t>Route(Varchar 20)</w:t>
+      </w:r>
+    </w:p>
+    <w:p>
+      <w:pPr>
+        <w:pStyle w:val="ListParagraph"/>
+        <w:numPr>
+          <w:ilvl w:val="0"/>
+          <w:numId w:val="6"/>
+        </w:numPr>
+        <w:rPr>
+          <w:b/>
+        </w:rPr>
+      </w:pPr>
+      <w:r>
+        <w:t>Caste(Varchar 10)</w:t>
+      </w:r>
+    </w:p>
+    <w:p>
+      <w:pPr>
+        <w:pStyle w:val="ListParagraph"/>
+        <w:numPr>
+          <w:ilvl w:val="0"/>
+          <w:numId w:val="6"/>
+        </w:numPr>
+        <w:rPr>
+          <w:b/>
+        </w:rPr>
+      </w:pPr>
+      <w:r>
+        <w:t>Category</w:t>
+      </w:r>
+      <w:r>
+        <w:t>(Varchar 10)</w:t>
+      </w:r>
+    </w:p>
+    <w:p>
+      <w:pPr>
+        <w:pStyle w:val="ListParagraph"/>
+        <w:numPr>
+          <w:ilvl w:val="0"/>
+          <w:numId w:val="6"/>
+        </w:numPr>
+        <w:rPr>
+          <w:b/>
+        </w:rPr>
+      </w:pPr>
+      <w:r>
+        <w:t>House</w:t>
+      </w:r>
+      <w:r>
+        <w:t>(Varchar 10)</w:t>
+      </w:r>
+    </w:p>
+    <w:p>
+      <w:pPr>
+        <w:pStyle w:val="ListParagraph"/>
+        <w:numPr>
+          <w:ilvl w:val="0"/>
+          <w:numId w:val="6"/>
+        </w:numPr>
+        <w:rPr>
+          <w:b/>
+        </w:rPr>
+      </w:pPr>
+      <w:r>
+        <w:t>Photo</w:t>
+      </w:r>
+    </w:p>
+    <w:p>
+      <w:pPr>
+        <w:pStyle w:val="ListParagraph"/>
+        <w:numPr>
+          <w:ilvl w:val="0"/>
+          <w:numId w:val="6"/>
+        </w:numPr>
+        <w:rPr>
+          <w:b/>
+        </w:rPr>
+      </w:pPr>
+      <w:r>
+        <w:t>Admission No.</w:t>
+      </w:r>
+      <w:r>
+        <w:t xml:space="preserve"> </w:t>
+      </w:r>
+      <w:r>
+        <w:t>(Integer 5)</w:t>
+      </w:r>
+    </w:p>
+    <w:p>
+      <w:pPr>
+        <w:pStyle w:val="ListParagraph"/>
+        <w:numPr>
+          <w:ilvl w:val="0"/>
+          <w:numId w:val="6"/>
+        </w:numPr>
+        <w:rPr>
+          <w:b/>
+        </w:rPr>
+      </w:pPr>
+      <w:r>
+        <w:t>Gender(Varchar 5)</w:t>
+      </w:r>
+    </w:p>
+    <w:p>
+      <w:pPr>
+        <w:pStyle w:val="ListParagraph"/>
+        <w:numPr>
+          <w:ilvl w:val="0"/>
+          <w:numId w:val="6"/>
+        </w:numPr>
+        <w:rPr>
+          <w:b/>
+        </w:rPr>
+      </w:pPr>
+      <w:r>
+        <w:t>DOB(Date)</w:t>
+      </w:r>
+    </w:p>
+    <w:p>
+      <w:pPr>
+        <w:ind w:left="360"/>
+        <w:rPr>
+          <w:b/>
+        </w:rPr>
+      </w:pPr>
+      <w:r>
+        <w:rPr>
+          <w:b/>
+        </w:rPr>
+        <w:t>Address</w:t>
+      </w:r>
+    </w:p>
+    <w:p>
+      <w:pPr>
+        <w:pStyle w:val="ListParagraph"/>
+        <w:numPr>
+          <w:ilvl w:val="0"/>
+          <w:numId w:val="7"/>
+        </w:numPr>
+      </w:pPr>
+      <w:r>
+        <w:rPr>
+          <w:b/>
+        </w:rPr>
+        <w:t>Address Id</w:t>
+      </w:r>
+      <w:r>
+        <w:rPr>
+          <w:b/>
+        </w:rPr>
+        <w:t>(Integer 5)</w:t>
+      </w:r>
+    </w:p>
+    <w:p>
+      <w:pPr>
+        <w:pStyle w:val="ListParagraph"/>
+        <w:numPr>
+          <w:ilvl w:val="0"/>
+          <w:numId w:val="7"/>
+        </w:numPr>
+      </w:pPr>
+      <w:r>
+        <w:t>House No. (Varchar 5)</w:t>
+      </w:r>
+    </w:p>
+    <w:p>
+      <w:pPr>
+        <w:pStyle w:val="ListParagraph"/>
+        <w:numPr>
+          <w:ilvl w:val="0"/>
+          <w:numId w:val="7"/>
+        </w:numPr>
+      </w:pPr>
+      <w:r>
+        <w:t>Street Name(Text 25)</w:t>
+      </w:r>
+    </w:p>
+    <w:p>
+      <w:pPr>
+        <w:pStyle w:val="ListParagraph"/>
+        <w:numPr>
+          <w:ilvl w:val="0"/>
+          <w:numId w:val="7"/>
+        </w:numPr>
+      </w:pPr>
+      <w:r>
+        <w:t>Other Info(Text 25)</w:t>
+      </w:r>
+    </w:p>
+    <w:p>
+      <w:pPr>
+        <w:pStyle w:val="ListParagraph"/>
+        <w:numPr>
+          <w:ilvl w:val="0"/>
+          <w:numId w:val="7"/>
+        </w:numPr>
+      </w:pPr>
+      <w:r>
+        <w:t>Zip Code(Integer 6)</w:t>
+      </w:r>
+    </w:p>
+    <w:p>
+      <w:pPr>
+        <w:pStyle w:val="ListParagraph"/>
+        <w:numPr>
+          <w:ilvl w:val="0"/>
+          <w:numId w:val="7"/>
+        </w:numPr>
+      </w:pPr>
+      <w:r>
+        <w:t>City(Varchar 20)</w:t>
+      </w:r>
+    </w:p>
+    <w:p>
+      <w:pPr>
+        <w:pStyle w:val="ListParagraph"/>
+        <w:numPr>
+          <w:ilvl w:val="0"/>
+          <w:numId w:val="7"/>
+        </w:numPr>
+      </w:pPr>
+      <w:r>
+        <w:t>State(Varchar 20)</w:t>
+      </w:r>
+    </w:p>
+    <w:p>
+      <w:pPr>
+        <w:pStyle w:val="ListParagraph"/>
+        <w:numPr>
+          <w:ilvl w:val="0"/>
+          <w:numId w:val="7"/>
+        </w:numPr>
+      </w:pPr>
+      <w:r>
+        <w:t>Country(Varchar 15)</w:t>
+      </w:r>
+    </w:p>
+    <w:p>
+      <w:pPr>
+        <w:ind w:firstLine="360"/>
+        <w:rPr>
+          <w:b/>
+        </w:rPr>
+      </w:pPr>
+      <w:r>
+        <w:rPr>
+          <w:b/>
+        </w:rPr>
+        <w:t>Student Address</w:t>
+      </w:r>
+    </w:p>
+    <w:p>
+      <w:pPr>
+        <w:pStyle w:val="ListParagraph"/>
+        <w:numPr>
+          <w:ilvl w:val="0"/>
+          <w:numId w:val="8"/>
+        </w:numPr>
+        <w:rPr>
+          <w:i/>
+        </w:rPr>
+      </w:pPr>
+      <w:r>
+        <w:rPr>
+          <w:i/>
+        </w:rPr>
+        <w:t>Student Id</w:t>
+      </w:r>
+    </w:p>
+    <w:p>
+      <w:pPr>
+        <w:pStyle w:val="ListParagraph"/>
+        <w:numPr>
+          <w:ilvl w:val="0"/>
+          <w:numId w:val="8"/>
+        </w:numPr>
+        <w:rPr>
+          <w:i/>
+        </w:rPr>
+      </w:pPr>
+      <w:r>
+        <w:rPr>
+          <w:i/>
+        </w:rPr>
+        <w:t>Address Id</w:t>
+      </w:r>
+    </w:p>
+    <w:p>
+      <w:pPr>
+        <w:rPr>
+          <w:b/>
+        </w:rPr>
+      </w:pPr>
+      <w:r>
+        <w:rPr>
+          <w:b/>
+        </w:rPr>
+        <w:t>Other Info</w:t>
+      </w:r>
+    </w:p>
+    <w:p>
+      <w:pPr>
+        <w:pStyle w:val="ListParagraph"/>
+        <w:numPr>
+          <w:ilvl w:val="0"/>
+          <w:numId w:val="9"/>
+        </w:numPr>
+        <w:rPr>
+          <w:b/>
+        </w:rPr>
+      </w:pPr>
+      <w:r>
+        <w:rPr>
+          <w:b/>
+        </w:rPr>
+        <w:t>Other Info Id(Varchar</w:t>
+      </w:r>
+      <w:r>
+        <w:rPr>
+          <w:b/>
+        </w:rPr>
+        <w:t xml:space="preserve"> 10</w:t>
+      </w:r>
+      <w:r>
+        <w:rPr>
+          <w:b/>
+        </w:rPr>
+        <w:t>)</w:t>
+      </w:r>
+    </w:p>
+    <w:p>
+      <w:pPr>
+        <w:pStyle w:val="ListParagraph"/>
+        <w:numPr>
+          <w:ilvl w:val="0"/>
+          <w:numId w:val="9"/>
+        </w:numPr>
+      </w:pPr>
+      <w:r>
+        <w:t xml:space="preserve"> Father First Name(Varchar 20)</w:t>
+      </w:r>
+    </w:p>
+    <w:p>
+      <w:pPr>
+        <w:pStyle w:val="ListParagraph"/>
+        <w:numPr>
+          <w:ilvl w:val="0"/>
+          <w:numId w:val="9"/>
+        </w:numPr>
+      </w:pPr>
+      <w:r>
+        <w:t xml:space="preserve"> Middle Name(Varchar 20)</w:t>
+      </w:r>
+    </w:p>
+    <w:p>
+      <w:pPr>
+        <w:pStyle w:val="ListParagraph"/>
+        <w:numPr>
+          <w:ilvl w:val="0"/>
+          <w:numId w:val="9"/>
+        </w:numPr>
+      </w:pPr>
+      <w:r>
+        <w:t xml:space="preserve"> Last Name(Varchar 20)</w:t>
+      </w:r>
+    </w:p>
+    <w:p>
+      <w:pPr>
+        <w:pStyle w:val="ListParagraph"/>
+        <w:numPr>
+          <w:ilvl w:val="0"/>
+          <w:numId w:val="9"/>
+        </w:numPr>
+      </w:pPr>
+      <w:r>
+        <w:t xml:space="preserve"> Mobile(Integer</w:t>
+      </w:r>
       <w:r>
         <w:t xml:space="preserve"> 20)</w:t>
       </w:r>
@@ -902,223 +1339,50 @@
         <w:pStyle w:val="ListParagraph"/>
         <w:numPr>
           <w:ilvl w:val="0"/>
-          <w:numId w:val="6"/>
-        </w:numPr>
-        <w:rPr>
-          <w:b/>
-        </w:rPr>
-      </w:pPr>
-      <w:r>
-        <w:t>Middle Name(</w:t>
-      </w:r>
-      <w:proofErr w:type="spellStart"/>
-      <w:r>
-        <w:t>Varchar</w:t>
-      </w:r>
-      <w:proofErr w:type="spellEnd"/>
-      <w:r>
-        <w:t xml:space="preserve"> 20)</w:t>
-      </w:r>
-    </w:p>
-    <w:p>
-      <w:pPr>
-        <w:pStyle w:val="ListParagraph"/>
-        <w:numPr>
-          <w:ilvl w:val="0"/>
-          <w:numId w:val="6"/>
-        </w:numPr>
-        <w:rPr>
-          <w:b/>
-        </w:rPr>
-      </w:pPr>
-      <w:r>
-        <w:t>Last Name(</w:t>
-      </w:r>
-      <w:proofErr w:type="spellStart"/>
-      <w:r>
-        <w:t>Varchar</w:t>
-      </w:r>
-      <w:proofErr w:type="spellEnd"/>
-      <w:r>
-        <w:t xml:space="preserve"> 20)</w:t>
-      </w:r>
-    </w:p>
-    <w:p>
-      <w:pPr>
-        <w:pStyle w:val="ListParagraph"/>
-        <w:numPr>
-          <w:ilvl w:val="0"/>
-          <w:numId w:val="6"/>
-        </w:numPr>
-        <w:rPr>
-          <w:b/>
-        </w:rPr>
-      </w:pPr>
-      <w:r>
-        <w:t>Student class(</w:t>
-      </w:r>
-      <w:proofErr w:type="spellStart"/>
-      <w:r>
-        <w:t>Varchar</w:t>
-      </w:r>
-      <w:proofErr w:type="spellEnd"/>
-      <w:r>
-        <w:t xml:space="preserve"> 10)</w:t>
-      </w:r>
-    </w:p>
-    <w:p>
-      <w:pPr>
-        <w:pStyle w:val="ListParagraph"/>
-        <w:numPr>
-          <w:ilvl w:val="0"/>
-          <w:numId w:val="6"/>
-        </w:numPr>
-        <w:rPr>
-          <w:b/>
-        </w:rPr>
-      </w:pPr>
-      <w:r>
-        <w:t>Student Section(</w:t>
-      </w:r>
-      <w:proofErr w:type="spellStart"/>
-      <w:r>
-        <w:t>Varchar</w:t>
-      </w:r>
-      <w:proofErr w:type="spellEnd"/>
-      <w:r>
-        <w:t xml:space="preserve"> 5)</w:t>
-      </w:r>
-    </w:p>
-    <w:p>
-      <w:pPr>
-        <w:pStyle w:val="ListParagraph"/>
-        <w:numPr>
-          <w:ilvl w:val="0"/>
-          <w:numId w:val="6"/>
-        </w:numPr>
-        <w:rPr>
-          <w:b/>
-        </w:rPr>
-      </w:pPr>
-      <w:r>
-        <w:t>Student Roll no.</w:t>
-      </w:r>
-      <w:r>
-        <w:t xml:space="preserve"> </w:t>
-      </w:r>
-      <w:r>
-        <w:t>(Integer 2)</w:t>
-      </w:r>
-    </w:p>
-    <w:p>
-      <w:pPr>
-        <w:pStyle w:val="ListParagraph"/>
-        <w:numPr>
-          <w:ilvl w:val="0"/>
-          <w:numId w:val="6"/>
-        </w:numPr>
-        <w:rPr>
-          <w:b/>
-        </w:rPr>
-      </w:pPr>
-      <w:r>
-        <w:lastRenderedPageBreak/>
-        <w:t>Route(</w:t>
-      </w:r>
-      <w:proofErr w:type="spellStart"/>
-      <w:r>
-        <w:t>Varchar</w:t>
-      </w:r>
-      <w:proofErr w:type="spellEnd"/>
-      <w:r>
-        <w:t xml:space="preserve"> 20)</w:t>
-      </w:r>
-    </w:p>
-    <w:p>
-      <w:pPr>
-        <w:pStyle w:val="ListParagraph"/>
-        <w:numPr>
-          <w:ilvl w:val="0"/>
-          <w:numId w:val="6"/>
-        </w:numPr>
-        <w:rPr>
-          <w:b/>
-        </w:rPr>
-      </w:pPr>
-      <w:r>
-        <w:t>Caste(</w:t>
-      </w:r>
-      <w:proofErr w:type="spellStart"/>
-      <w:r>
-        <w:t>Varchar</w:t>
-      </w:r>
-      <w:proofErr w:type="spellEnd"/>
-      <w:r>
-        <w:t xml:space="preserve"> 10)</w:t>
-      </w:r>
-    </w:p>
-    <w:p>
-      <w:pPr>
-        <w:pStyle w:val="ListParagraph"/>
-        <w:numPr>
-          <w:ilvl w:val="0"/>
-          <w:numId w:val="6"/>
-        </w:numPr>
-        <w:rPr>
-          <w:b/>
-        </w:rPr>
-      </w:pPr>
-      <w:r>
-        <w:t>Category</w:t>
-      </w:r>
-      <w:r>
-        <w:t>(</w:t>
-      </w:r>
-      <w:proofErr w:type="spellStart"/>
-      <w:r>
-        <w:t>Varchar</w:t>
-      </w:r>
-      <w:proofErr w:type="spellEnd"/>
-      <w:r>
-        <w:t xml:space="preserve"> 10)</w:t>
-      </w:r>
-    </w:p>
-    <w:p>
-      <w:pPr>
-        <w:pStyle w:val="ListParagraph"/>
-        <w:numPr>
-          <w:ilvl w:val="0"/>
-          <w:numId w:val="6"/>
-        </w:numPr>
-        <w:rPr>
-          <w:b/>
-        </w:rPr>
-      </w:pPr>
-      <w:r>
-        <w:t>House</w:t>
-      </w:r>
-      <w:r>
-        <w:t>(</w:t>
-      </w:r>
-      <w:proofErr w:type="spellStart"/>
-      <w:r>
-        <w:t>Varchar</w:t>
-      </w:r>
-      <w:proofErr w:type="spellEnd"/>
-      <w:r>
-        <w:t xml:space="preserve"> 10)</w:t>
-      </w:r>
-    </w:p>
-    <w:p>
-      <w:pPr>
-        <w:pStyle w:val="ListParagraph"/>
-        <w:numPr>
-          <w:ilvl w:val="0"/>
-          <w:numId w:val="6"/>
-        </w:numPr>
-        <w:rPr>
-          <w:b/>
-        </w:rPr>
+          <w:numId w:val="9"/>
+        </w:numPr>
+      </w:pPr>
+      <w:r>
+        <w:t xml:space="preserve"> Qualification(Only Highest Qualification)</w:t>
+      </w:r>
+      <w:r>
+        <w:t xml:space="preserve"> </w:t>
+      </w:r>
+      <w:r>
+        <w:t>(Varchar 20)</w:t>
+      </w:r>
+    </w:p>
+    <w:p>
+      <w:pPr>
+        <w:pStyle w:val="ListParagraph"/>
+        <w:numPr>
+          <w:ilvl w:val="0"/>
+          <w:numId w:val="9"/>
+        </w:numPr>
+      </w:pPr>
+      <w:r>
+        <w:t>Occupation(Varchar 20)</w:t>
+      </w:r>
+    </w:p>
+    <w:p>
+      <w:pPr>
+        <w:pStyle w:val="ListParagraph"/>
+        <w:numPr>
+          <w:ilvl w:val="0"/>
+          <w:numId w:val="9"/>
+        </w:numPr>
+      </w:pPr>
+      <w:r>
+        <w:t>DOB(Date)</w:t>
+      </w:r>
+    </w:p>
+    <w:p>
+      <w:pPr>
+        <w:pStyle w:val="ListParagraph"/>
+        <w:numPr>
+          <w:ilvl w:val="0"/>
+          <w:numId w:val="9"/>
+        </w:numPr>
       </w:pPr>
       <w:r>
         <w:t>Photo</w:t>
@@ -1129,310 +1393,11 @@
         <w:pStyle w:val="ListParagraph"/>
         <w:numPr>
           <w:ilvl w:val="0"/>
-          <w:numId w:val="6"/>
-        </w:numPr>
-        <w:rPr>
-          <w:b/>
-        </w:rPr>
-      </w:pPr>
-      <w:r>
-        <w:t>Admission No.</w:t>
-      </w:r>
-      <w:r>
-        <w:t xml:space="preserve"> </w:t>
-      </w:r>
-      <w:r>
-        <w:t>(Integer 5)</w:t>
-      </w:r>
-    </w:p>
-    <w:p>
-      <w:pPr>
-        <w:pStyle w:val="ListParagraph"/>
-        <w:numPr>
-          <w:ilvl w:val="0"/>
-          <w:numId w:val="6"/>
-        </w:numPr>
-        <w:rPr>
-          <w:b/>
-        </w:rPr>
-      </w:pPr>
-      <w:r>
-        <w:t>Gender(</w:t>
-      </w:r>
-      <w:proofErr w:type="spellStart"/>
-      <w:r>
-        <w:t>Varchar</w:t>
-      </w:r>
-      <w:proofErr w:type="spellEnd"/>
-      <w:r>
-        <w:t xml:space="preserve"> 5)</w:t>
-      </w:r>
-    </w:p>
-    <w:p>
-      <w:pPr>
-        <w:pStyle w:val="ListParagraph"/>
-        <w:numPr>
-          <w:ilvl w:val="0"/>
-          <w:numId w:val="6"/>
-        </w:numPr>
-        <w:rPr>
-          <w:b/>
-        </w:rPr>
-      </w:pPr>
-      <w:r>
-        <w:t>DOB(Date)</w:t>
-      </w:r>
-    </w:p>
-    <w:p>
-      <w:pPr>
-        <w:ind w:left="360"/>
-        <w:rPr>
-          <w:b/>
-        </w:rPr>
-      </w:pPr>
-      <w:r>
-        <w:rPr>
-          <w:b/>
-        </w:rPr>
-        <w:t>Address</w:t>
-      </w:r>
-    </w:p>
-    <w:p>
-      <w:pPr>
-        <w:pStyle w:val="ListParagraph"/>
-        <w:numPr>
-          <w:ilvl w:val="0"/>
-          <w:numId w:val="7"/>
-        </w:numPr>
-      </w:pPr>
-      <w:r>
-        <w:rPr>
-          <w:b/>
-        </w:rPr>
-        <w:t>Address Id</w:t>
-      </w:r>
-      <w:r>
-        <w:rPr>
-          <w:b/>
-        </w:rPr>
-        <w:t>(Integer 5)</w:t>
-      </w:r>
-    </w:p>
-    <w:p>
-      <w:pPr>
-        <w:pStyle w:val="ListParagraph"/>
-        <w:numPr>
-          <w:ilvl w:val="0"/>
-          <w:numId w:val="7"/>
-        </w:numPr>
-      </w:pPr>
-      <w:r>
-        <w:t>House No. (</w:t>
-      </w:r>
-      <w:proofErr w:type="spellStart"/>
-      <w:r>
-        <w:t>Varchar</w:t>
-      </w:r>
-      <w:proofErr w:type="spellEnd"/>
-      <w:r>
-        <w:t xml:space="preserve"> 5)</w:t>
-      </w:r>
-    </w:p>
-    <w:p>
-      <w:pPr>
-        <w:pStyle w:val="ListParagraph"/>
-        <w:numPr>
-          <w:ilvl w:val="0"/>
-          <w:numId w:val="7"/>
-        </w:numPr>
-      </w:pPr>
-      <w:r>
-        <w:t>Street Name(Text 25)</w:t>
-      </w:r>
-    </w:p>
-    <w:p>
-      <w:pPr>
-        <w:pStyle w:val="ListParagraph"/>
-        <w:numPr>
-          <w:ilvl w:val="0"/>
-          <w:numId w:val="7"/>
-        </w:numPr>
-      </w:pPr>
-      <w:r>
-        <w:t>Other Info(Text 25)</w:t>
-      </w:r>
-    </w:p>
-    <w:p>
-      <w:pPr>
-        <w:pStyle w:val="ListParagraph"/>
-        <w:numPr>
-          <w:ilvl w:val="0"/>
-          <w:numId w:val="7"/>
-        </w:numPr>
-      </w:pPr>
-      <w:r>
-        <w:t>Zip Code(Integer 6)</w:t>
-      </w:r>
-    </w:p>
-    <w:p>
-      <w:pPr>
-        <w:pStyle w:val="ListParagraph"/>
-        <w:numPr>
-          <w:ilvl w:val="0"/>
-          <w:numId w:val="7"/>
-        </w:numPr>
-      </w:pPr>
-      <w:r>
-        <w:t>City(</w:t>
-      </w:r>
-      <w:proofErr w:type="spellStart"/>
-      <w:r>
-        <w:t>Varchar</w:t>
-      </w:r>
-      <w:proofErr w:type="spellEnd"/>
-      <w:r>
-        <w:t xml:space="preserve"> 20)</w:t>
-      </w:r>
-    </w:p>
-    <w:p>
-      <w:pPr>
-        <w:pStyle w:val="ListParagraph"/>
-        <w:numPr>
-          <w:ilvl w:val="0"/>
-          <w:numId w:val="7"/>
-        </w:numPr>
-      </w:pPr>
-      <w:r>
-        <w:t>State(</w:t>
-      </w:r>
-      <w:proofErr w:type="spellStart"/>
-      <w:r>
-        <w:t>Varchar</w:t>
-      </w:r>
-      <w:proofErr w:type="spellEnd"/>
-      <w:r>
-        <w:t xml:space="preserve"> 20)</w:t>
-      </w:r>
-    </w:p>
-    <w:p>
-      <w:pPr>
-        <w:pStyle w:val="ListParagraph"/>
-        <w:numPr>
-          <w:ilvl w:val="0"/>
-          <w:numId w:val="7"/>
-        </w:numPr>
-      </w:pPr>
-      <w:r>
-        <w:t>Country(</w:t>
-      </w:r>
-      <w:proofErr w:type="spellStart"/>
-      <w:r>
-        <w:t>Varchar</w:t>
-      </w:r>
-      <w:proofErr w:type="spellEnd"/>
-      <w:r>
-        <w:t xml:space="preserve"> 15)</w:t>
-      </w:r>
-    </w:p>
-    <w:p>
-      <w:pPr>
-        <w:ind w:firstLine="360"/>
-        <w:rPr>
-          <w:b/>
-        </w:rPr>
-      </w:pPr>
-      <w:r>
-        <w:rPr>
-          <w:b/>
-        </w:rPr>
-        <w:t>Student Address</w:t>
-      </w:r>
-    </w:p>
-    <w:p>
-      <w:pPr>
-        <w:pStyle w:val="ListParagraph"/>
-        <w:numPr>
-          <w:ilvl w:val="0"/>
-          <w:numId w:val="8"/>
-        </w:numPr>
-        <w:rPr>
-          <w:i/>
-        </w:rPr>
-      </w:pPr>
-      <w:r>
-        <w:rPr>
-          <w:i/>
-        </w:rPr>
-        <w:t>Student Id</w:t>
-      </w:r>
-    </w:p>
-    <w:p>
-      <w:pPr>
-        <w:pStyle w:val="ListParagraph"/>
-        <w:numPr>
-          <w:ilvl w:val="0"/>
-          <w:numId w:val="8"/>
-        </w:numPr>
-        <w:rPr>
-          <w:i/>
-        </w:rPr>
-      </w:pPr>
-      <w:r>
-        <w:rPr>
-          <w:i/>
-        </w:rPr>
-        <w:t>Address Id</w:t>
-      </w:r>
-    </w:p>
-    <w:p>
-      <w:pPr>
-        <w:rPr>
-          <w:b/>
-        </w:rPr>
-      </w:pPr>
-      <w:r>
-        <w:rPr>
-          <w:b/>
-        </w:rPr>
-        <w:t>Other Info</w:t>
-      </w:r>
-    </w:p>
-    <w:p>
-      <w:pPr>
-        <w:pStyle w:val="ListParagraph"/>
-        <w:numPr>
-          <w:ilvl w:val="0"/>
           <w:numId w:val="9"/>
         </w:numPr>
-        <w:rPr>
-          <w:b/>
-        </w:rPr>
-      </w:pPr>
-      <w:r>
-        <w:rPr>
-          <w:b/>
-        </w:rPr>
-        <w:t>Other Info Id(</w:t>
-      </w:r>
-      <w:proofErr w:type="spellStart"/>
-      <w:r>
-        <w:rPr>
-          <w:b/>
-        </w:rPr>
-        <w:t>Varchar</w:t>
-      </w:r>
-      <w:proofErr w:type="spellEnd"/>
-      <w:r>
-        <w:rPr>
-          <w:b/>
-        </w:rPr>
-        <w:t xml:space="preserve"> 10</w:t>
-      </w:r>
-      <w:r>
-        <w:rPr>
-          <w:b/>
-        </w:rPr>
-        <w:t>)</w:t>
+      </w:pPr>
+      <w:r>
+        <w:t>Mother First Name(Varchar 20)</w:t>
       </w:r>
     </w:p>
     <w:p>
@@ -1444,15 +1409,7 @@
         </w:numPr>
       </w:pPr>
       <w:r>
-        <w:t xml:space="preserve"> Father First Name(</w:t>
-      </w:r>
-      <w:proofErr w:type="spellStart"/>
-      <w:r>
-        <w:t>Varchar</w:t>
-      </w:r>
-      <w:proofErr w:type="spellEnd"/>
-      <w:r>
-        <w:t xml:space="preserve"> 20)</w:t>
+        <w:t>Mother Middle Name (Varchar 20)</w:t>
       </w:r>
     </w:p>
     <w:p>
@@ -1464,15 +1421,7 @@
         </w:numPr>
       </w:pPr>
       <w:r>
-        <w:t xml:space="preserve"> Middle Name(</w:t>
-      </w:r>
-      <w:proofErr w:type="spellStart"/>
-      <w:r>
-        <w:t>Varchar</w:t>
-      </w:r>
-      <w:proofErr w:type="spellEnd"/>
-      <w:r>
-        <w:t xml:space="preserve"> 20)</w:t>
+        <w:t>Mother Last Name(Varchar 20)</w:t>
       </w:r>
     </w:p>
     <w:p>
@@ -1484,15 +1433,7 @@
         </w:numPr>
       </w:pPr>
       <w:r>
-        <w:t xml:space="preserve"> Last Name(</w:t>
-      </w:r>
-      <w:proofErr w:type="spellStart"/>
-      <w:r>
-        <w:t>Varchar</w:t>
-      </w:r>
-      <w:proofErr w:type="spellEnd"/>
-      <w:r>
-        <w:t xml:space="preserve"> 20)</w:t>
+        <w:t xml:space="preserve"> Mobile(Integer 10)</w:t>
       </w:r>
     </w:p>
     <w:p>
@@ -1504,15 +1445,7 @@
         </w:numPr>
       </w:pPr>
       <w:r>
-        <w:t xml:space="preserve"> Mobile(</w:t>
-      </w:r>
-      <w:proofErr w:type="spellStart"/>
-      <w:r>
-        <w:t>Varchar</w:t>
-      </w:r>
-      <w:proofErr w:type="spellEnd"/>
-      <w:r>
-        <w:t xml:space="preserve"> 20)</w:t>
+        <w:t xml:space="preserve"> Qualification(Varchar 20)</w:t>
       </w:r>
     </w:p>
     <w:p>
@@ -1524,177 +1457,7 @@
         </w:numPr>
       </w:pPr>
       <w:r>
-        <w:t xml:space="preserve"> Qualification(Only Highest Qualification)</w:t>
-      </w:r>
-      <w:r>
-        <w:t xml:space="preserve"> </w:t>
-      </w:r>
-      <w:r>
-        <w:t>(</w:t>
-      </w:r>
-      <w:proofErr w:type="spellStart"/>
-      <w:r>
-        <w:t>Varchar</w:t>
-      </w:r>
-      <w:proofErr w:type="spellEnd"/>
-      <w:r>
-        <w:t xml:space="preserve"> 20)</w:t>
-      </w:r>
-    </w:p>
-    <w:p>
-      <w:pPr>
-        <w:pStyle w:val="ListParagraph"/>
-        <w:numPr>
-          <w:ilvl w:val="0"/>
-          <w:numId w:val="9"/>
-        </w:numPr>
-      </w:pPr>
-      <w:r>
-        <w:t>Occupation(</w:t>
-      </w:r>
-      <w:proofErr w:type="spellStart"/>
-      <w:r>
-        <w:t>Varchar</w:t>
-      </w:r>
-      <w:proofErr w:type="spellEnd"/>
-      <w:r>
-        <w:t xml:space="preserve"> 20)</w:t>
-      </w:r>
-    </w:p>
-    <w:p>
-      <w:pPr>
-        <w:pStyle w:val="ListParagraph"/>
-        <w:numPr>
-          <w:ilvl w:val="0"/>
-          <w:numId w:val="9"/>
-        </w:numPr>
-      </w:pPr>
-      <w:r>
-        <w:t>DOB(Date)</w:t>
-      </w:r>
-    </w:p>
-    <w:p>
-      <w:pPr>
-        <w:pStyle w:val="ListParagraph"/>
-        <w:numPr>
-          <w:ilvl w:val="0"/>
-          <w:numId w:val="9"/>
-        </w:numPr>
-      </w:pPr>
-      <w:r>
-        <w:t>Photo</w:t>
-      </w:r>
-    </w:p>
-    <w:p>
-      <w:pPr>
-        <w:pStyle w:val="ListParagraph"/>
-        <w:numPr>
-          <w:ilvl w:val="0"/>
-          <w:numId w:val="9"/>
-        </w:numPr>
-      </w:pPr>
-      <w:r>
-        <w:t>Mother First Name(</w:t>
-      </w:r>
-      <w:proofErr w:type="spellStart"/>
-      <w:r>
-        <w:t>Varchar</w:t>
-      </w:r>
-      <w:proofErr w:type="spellEnd"/>
-      <w:r>
-        <w:t xml:space="preserve"> 20)</w:t>
-      </w:r>
-    </w:p>
-    <w:p>
-      <w:pPr>
-        <w:pStyle w:val="ListParagraph"/>
-        <w:numPr>
-          <w:ilvl w:val="0"/>
-          <w:numId w:val="9"/>
-        </w:numPr>
-      </w:pPr>
-      <w:r>
-        <w:t>Mother Middle Name (</w:t>
-      </w:r>
-      <w:proofErr w:type="spellStart"/>
-      <w:r>
-        <w:t>Varchar</w:t>
-      </w:r>
-      <w:proofErr w:type="spellEnd"/>
-      <w:r>
-        <w:t xml:space="preserve"> 20)</w:t>
-      </w:r>
-    </w:p>
-    <w:p>
-      <w:pPr>
-        <w:pStyle w:val="ListParagraph"/>
-        <w:numPr>
-          <w:ilvl w:val="0"/>
-          <w:numId w:val="9"/>
-        </w:numPr>
-      </w:pPr>
-      <w:r>
-        <w:t>Mother Last Name(</w:t>
-      </w:r>
-      <w:proofErr w:type="spellStart"/>
-      <w:r>
-        <w:t>Varchar</w:t>
-      </w:r>
-      <w:proofErr w:type="spellEnd"/>
-      <w:r>
-        <w:t xml:space="preserve"> 20)</w:t>
-      </w:r>
-    </w:p>
-    <w:p>
-      <w:pPr>
-        <w:pStyle w:val="ListParagraph"/>
-        <w:numPr>
-          <w:ilvl w:val="0"/>
-          <w:numId w:val="9"/>
-        </w:numPr>
-      </w:pPr>
-      <w:r>
-        <w:t xml:space="preserve"> Mobile(Integer 10)</w:t>
-      </w:r>
-    </w:p>
-    <w:p>
-      <w:pPr>
-        <w:pStyle w:val="ListParagraph"/>
-        <w:numPr>
-          <w:ilvl w:val="0"/>
-          <w:numId w:val="9"/>
-        </w:numPr>
-      </w:pPr>
-      <w:r>
-        <w:t xml:space="preserve"> Qualification(</w:t>
-      </w:r>
-      <w:proofErr w:type="spellStart"/>
-      <w:r>
-        <w:t>Varchar</w:t>
-      </w:r>
-      <w:proofErr w:type="spellEnd"/>
-      <w:r>
-        <w:t xml:space="preserve"> 20)</w:t>
-      </w:r>
-    </w:p>
-    <w:p>
-      <w:pPr>
-        <w:pStyle w:val="ListParagraph"/>
-        <w:numPr>
-          <w:ilvl w:val="0"/>
-          <w:numId w:val="9"/>
-        </w:numPr>
-      </w:pPr>
-      <w:r>
-        <w:t xml:space="preserve"> Occupation(</w:t>
-      </w:r>
-      <w:proofErr w:type="spellStart"/>
-      <w:r>
-        <w:t>Varchar</w:t>
-      </w:r>
-      <w:proofErr w:type="spellEnd"/>
-      <w:r>
-        <w:t xml:space="preserve"> 20)</w:t>
+        <w:t xml:space="preserve"> Occupation(Varchar 20)</w:t>
       </w:r>
     </w:p>
     <w:p>
@@ -1791,15 +1554,7 @@
         <w:t>Email</w:t>
       </w:r>
       <w:r>
-        <w:t>(</w:t>
-      </w:r>
-      <w:proofErr w:type="spellStart"/>
-      <w:r>
-        <w:t>Varchar</w:t>
-      </w:r>
-      <w:proofErr w:type="spellEnd"/>
-      <w:r>
-        <w:t xml:space="preserve"> 20)</w:t>
+        <w:t>(Varchar 20)</w:t>
       </w:r>
     </w:p>
     <w:p>
@@ -1873,15 +1628,7 @@
         <w:t xml:space="preserve"> Last Attended School</w:t>
       </w:r>
       <w:r>
-        <w:t>(</w:t>
-      </w:r>
-      <w:proofErr w:type="spellStart"/>
-      <w:r>
-        <w:t>Varchar</w:t>
-      </w:r>
-      <w:proofErr w:type="spellEnd"/>
-      <w:r>
-        <w:t xml:space="preserve"> 30)</w:t>
+        <w:t>(Varchar 30)</w:t>
       </w:r>
     </w:p>
     <w:p>
@@ -1896,15 +1643,7 @@
         <w:t xml:space="preserve"> </w:t>
       </w:r>
       <w:r>
-        <w:t>Remarks(</w:t>
-      </w:r>
-      <w:proofErr w:type="spellStart"/>
-      <w:r>
-        <w:t>Varchar</w:t>
-      </w:r>
-      <w:proofErr w:type="spellEnd"/>
-      <w:r>
-        <w:t xml:space="preserve"> 30)</w:t>
+        <w:t>Remarks(Varchar 30)</w:t>
       </w:r>
     </w:p>
     <w:p>
@@ -1919,15 +1658,7 @@
         <w:t>Last Exam Given</w:t>
       </w:r>
       <w:r>
-        <w:t>(</w:t>
-      </w:r>
-      <w:proofErr w:type="spellStart"/>
-      <w:r>
-        <w:t>Varchar</w:t>
-      </w:r>
-      <w:proofErr w:type="spellEnd"/>
-      <w:r>
-        <w:t xml:space="preserve"> 20)</w:t>
+        <w:t>(Varchar 20)</w:t>
       </w:r>
     </w:p>
     <w:p>
@@ -1957,15 +1688,7 @@
         <w:t>Status</w:t>
       </w:r>
       <w:r>
-        <w:t>(</w:t>
-      </w:r>
-      <w:proofErr w:type="spellStart"/>
-      <w:r>
-        <w:t>Varchar</w:t>
-      </w:r>
-      <w:proofErr w:type="spellEnd"/>
-      <w:r>
-        <w:t xml:space="preserve"> 10)</w:t>
+        <w:t>(Varchar 10)</w:t>
       </w:r>
     </w:p>
     <w:p>
@@ -1995,15 +1718,7 @@
         <w:t xml:space="preserve"> Board</w:t>
       </w:r>
       <w:r>
-        <w:t>(</w:t>
-      </w:r>
-      <w:proofErr w:type="spellStart"/>
-      <w:r>
-        <w:t>Varchar</w:t>
-      </w:r>
-      <w:proofErr w:type="spellEnd"/>
-      <w:r>
-        <w:t xml:space="preserve"> 20)</w:t>
+        <w:t>(Varchar 20)</w:t>
       </w:r>
     </w:p>
     <w:p>
@@ -2018,15 +1733,7 @@
         <w:t xml:space="preserve"> Blood Group</w:t>
       </w:r>
       <w:r>
-        <w:t>(</w:t>
-      </w:r>
-      <w:proofErr w:type="spellStart"/>
-      <w:r>
-        <w:t>Varchar</w:t>
-      </w:r>
-      <w:proofErr w:type="spellEnd"/>
-      <w:r>
-        <w:t xml:space="preserve"> 10)</w:t>
+        <w:t>(Varchar 10)</w:t>
       </w:r>
     </w:p>
     <w:p>
@@ -2113,15 +1820,7 @@
         <w:t xml:space="preserve"> </w:t>
       </w:r>
       <w:r>
-        <w:t>(</w:t>
-      </w:r>
-      <w:proofErr w:type="spellStart"/>
-      <w:r>
-        <w:t>Varchar</w:t>
-      </w:r>
-      <w:proofErr w:type="spellEnd"/>
-      <w:r>
-        <w:t xml:space="preserve"> 20)</w:t>
+        <w:t>(Varchar 20)</w:t>
       </w:r>
     </w:p>
     <w:p>
@@ -2367,13 +2066,8 @@
       <w:r>
         <w:t>(</w:t>
       </w:r>
-      <w:proofErr w:type="spellStart"/>
-      <w:r>
-        <w:t>Varchar</w:t>
-      </w:r>
-      <w:proofErr w:type="spellEnd"/>
-      <w:r>
-        <w:t xml:space="preserve"> 5</w:t>
+      <w:r>
+        <w:t>Varchar 5</w:t>
       </w:r>
       <w:r>
         <w:t>)</w:t>
@@ -2393,13 +2087,8 @@
       <w:r>
         <w:t>(</w:t>
       </w:r>
-      <w:proofErr w:type="spellStart"/>
-      <w:r>
-        <w:t>Varchar</w:t>
-      </w:r>
-      <w:proofErr w:type="spellEnd"/>
-      <w:r>
-        <w:t xml:space="preserve"> 5</w:t>
+      <w:r>
+        <w:t>Varchar 5</w:t>
       </w:r>
       <w:r>
         <w:t>)</w:t>

</xml_diff>